<commit_message>
update with links to jent's repo
</commit_message>
<xml_diff>
--- a/gallery/outputs/docs/index.docx
+++ b/gallery/outputs/docs/index.docx
@@ -35,30 +35,103 @@
     </w:p>
     <w:p>
       <w:pPr>
-        <w:pStyle w:val="FirstParagraph"/>
-      </w:pPr>
-      <w:r>
-        <w:t xml:space="preserve">Inspired by:</w:t>
-      </w:r>
-      <w:r>
-        <w:t xml:space="preserve"> </w:t>
-      </w:r>
-      <w:hyperlink r:id="rId20">
-        <w:r>
-          <w:rPr>
-            <w:rStyle w:val="Hyperlink"/>
-          </w:rPr>
-          <w:t xml:space="preserve">https://rmarkdown.rstudio.com/lesson-6.html</w:t>
-        </w:r>
-      </w:hyperlink>
+        <w:pStyle w:val="Heading1"/>
+      </w:pPr>
+      <w:bookmarkStart w:id="20" w:name="packages"/>
+      <w:r>
+        <w:t xml:space="preserve">Packages</w:t>
+      </w:r>
+      <w:bookmarkEnd w:id="20"/>
     </w:p>
     <w:p>
       <w:pPr>
+        <w:pStyle w:val="FirstParagraph"/>
+      </w:pPr>
+      <w:r>
+        <w:t xml:space="preserve">We’ll use</w:t>
+      </w:r>
+      <w:r>
+        <w:t xml:space="preserve"> </w:t>
+      </w:r>
+      <w:r>
+        <w:rPr>
+          <w:rStyle w:val="VerbatimChar"/>
+        </w:rPr>
+        <w:t xml:space="preserve">ggplot2</w:t>
+      </w:r>
+      <w:r>
+        <w:t xml:space="preserve"> </w:t>
+      </w:r>
+      <w:r>
+        <w:t xml:space="preserve">for visualization, and some light</w:t>
+      </w:r>
+      <w:r>
+        <w:t xml:space="preserve"> </w:t>
+      </w:r>
+      <w:r>
+        <w:rPr>
+          <w:rStyle w:val="VerbatimChar"/>
+        </w:rPr>
+        <w:t xml:space="preserve">dplyr</w:t>
+      </w:r>
+      <w:r>
+        <w:t xml:space="preserve"> </w:t>
+      </w:r>
+      <w:r>
+        <w:t xml:space="preserve">for data wrangling.</w:t>
+      </w:r>
+    </w:p>
+    <w:p>
+      <w:pPr>
+        <w:pStyle w:val="SourceCode"/>
+      </w:pPr>
+      <w:r>
+        <w:rPr>
+          <w:rStyle w:val="KeywordTok"/>
+        </w:rPr>
+        <w:t xml:space="preserve">library</w:t>
+      </w:r>
+      <w:r>
+        <w:rPr>
+          <w:rStyle w:val="NormalTok"/>
+        </w:rPr>
+        <w:t xml:space="preserve">(ggplot2) </w:t>
+      </w:r>
+      <w:r>
+        <w:rPr>
+          <w:rStyle w:val="CommentTok"/>
+        </w:rPr>
+        <w:t xml:space="preserve"># plotting</w:t>
+      </w:r>
+      <w:r>
+        <w:br w:type="textWrapping"/>
+      </w:r>
+      <w:r>
+        <w:rPr>
+          <w:rStyle w:val="KeywordTok"/>
+        </w:rPr>
+        <w:t xml:space="preserve">library</w:t>
+      </w:r>
+      <w:r>
+        <w:rPr>
+          <w:rStyle w:val="NormalTok"/>
+        </w:rPr>
+        <w:t xml:space="preserve">(dplyr) </w:t>
+      </w:r>
+      <w:r>
+        <w:rPr>
+          <w:rStyle w:val="CommentTok"/>
+        </w:rPr>
+        <w:t xml:space="preserve"># wrangling</w:t>
+      </w:r>
+    </w:p>
+    <w:p>
+      <w:pPr>
         <w:pStyle w:val="Heading1"/>
       </w:pPr>
-      <w:bookmarkStart w:id="21" w:name="packages"/>
-      <w:r>
-        <w:t xml:space="preserve">Packages</w:t>
+      <w:bookmarkStart w:id="21" w:name="texas-housing-data"/>
+      <w:r>
+        <w:t xml:space="preserve">Texas housing data</w:t>
       </w:r>
       <w:bookmarkEnd w:id="21"/>
     </w:p>
@@ -67,7 +140,7 @@
         <w:pStyle w:val="FirstParagraph"/>
       </w:pPr>
       <w:r>
-        <w:t xml:space="preserve">We’ll use</w:t>
+        <w:t xml:space="preserve">This data is loaded for you when you install and load the</w:t>
       </w:r>
       <w:r>
         <w:t xml:space="preserve"> </w:t>
@@ -82,22 +155,7 @@
         <w:t xml:space="preserve"> </w:t>
       </w:r>
       <w:r>
-        <w:t xml:space="preserve">for visualization, and some light</w:t>
-      </w:r>
-      <w:r>
-        <w:t xml:space="preserve"> </w:t>
-      </w:r>
-      <w:r>
-        <w:rPr>
-          <w:rStyle w:val="VerbatimChar"/>
-        </w:rPr>
-        <w:t xml:space="preserve">dplyr</w:t>
-      </w:r>
-      <w:r>
-        <w:t xml:space="preserve"> </w:t>
-      </w:r>
-      <w:r>
-        <w:t xml:space="preserve">for data wrangling.</w:t>
+        <w:t xml:space="preserve">package.</w:t>
       </w:r>
     </w:p>
     <w:p>
@@ -106,51 +164,263 @@
       </w:pPr>
       <w:r>
         <w:rPr>
+          <w:rStyle w:val="NormalTok"/>
+        </w:rPr>
+        <w:t xml:space="preserve">txsamp &lt;-</w:t>
+      </w:r>
+      <w:r>
+        <w:rPr>
+          <w:rStyle w:val="StringTok"/>
+        </w:rPr>
+        <w:t xml:space="preserve"> </w:t>
+      </w:r>
+      <w:r>
+        <w:rPr>
+          <w:rStyle w:val="NormalTok"/>
+        </w:rPr>
+        <w:t xml:space="preserve">txhousing </w:t>
+      </w:r>
+      <w:r>
+        <w:rPr>
+          <w:rStyle w:val="OperatorTok"/>
+        </w:rPr>
+        <w:t xml:space="preserve">%&gt;%</w:t>
+      </w:r>
+      <w:r>
+        <w:rPr>
+          <w:rStyle w:val="StringTok"/>
+        </w:rPr>
+        <w:t xml:space="preserve"> </w:t>
+      </w:r>
+      <w:r>
+        <w:br w:type="textWrapping"/>
+      </w:r>
+      <w:r>
+        <w:rPr>
+          <w:rStyle w:val="StringTok"/>
+        </w:rPr>
+        <w:t xml:space="preserve">  </w:t>
+      </w:r>
+      <w:r>
+        <w:rPr>
           <w:rStyle w:val="KeywordTok"/>
         </w:rPr>
-        <w:t xml:space="preserve">library</w:t>
-      </w:r>
-      <w:r>
-        <w:rPr>
-          <w:rStyle w:val="NormalTok"/>
-        </w:rPr>
-        <w:t xml:space="preserve">(ggplot2) </w:t>
-      </w:r>
-      <w:r>
-        <w:rPr>
-          <w:rStyle w:val="CommentTok"/>
-        </w:rPr>
-        <w:t xml:space="preserve"># plotting</w:t>
-      </w:r>
-      <w:r>
-        <w:br w:type="textWrapping"/>
+        <w:t xml:space="preserve">filter</w:t>
+      </w:r>
+      <w:r>
+        <w:rPr>
+          <w:rStyle w:val="NormalTok"/>
+        </w:rPr>
+        <w:t xml:space="preserve">(city </w:t>
+      </w:r>
+      <w:r>
+        <w:rPr>
+          <w:rStyle w:val="OperatorTok"/>
+        </w:rPr>
+        <w:t xml:space="preserve">%in%</w:t>
+      </w:r>
+      <w:r>
+        <w:rPr>
+          <w:rStyle w:val="StringTok"/>
+        </w:rPr>
+        <w:t xml:space="preserve"> </w:t>
       </w:r>
       <w:r>
         <w:rPr>
           <w:rStyle w:val="KeywordTok"/>
         </w:rPr>
-        <w:t xml:space="preserve">library</w:t>
-      </w:r>
-      <w:r>
-        <w:rPr>
-          <w:rStyle w:val="NormalTok"/>
-        </w:rPr>
-        <w:t xml:space="preserve">(dplyr) </w:t>
-      </w:r>
-      <w:r>
-        <w:rPr>
-          <w:rStyle w:val="CommentTok"/>
-        </w:rPr>
-        <w:t xml:space="preserve"># wrangling</w:t>
+        <w:t xml:space="preserve">c</w:t>
+      </w:r>
+      <w:r>
+        <w:rPr>
+          <w:rStyle w:val="NormalTok"/>
+        </w:rPr>
+        <w:t xml:space="preserve">(</w:t>
+      </w:r>
+      <w:r>
+        <w:rPr>
+          <w:rStyle w:val="StringTok"/>
+        </w:rPr>
+        <w:t xml:space="preserve">"Houston"</w:t>
+      </w:r>
+      <w:r>
+        <w:rPr>
+          <w:rStyle w:val="NormalTok"/>
+        </w:rPr>
+        <w:t xml:space="preserve">, </w:t>
+      </w:r>
+      <w:r>
+        <w:rPr>
+          <w:rStyle w:val="StringTok"/>
+        </w:rPr>
+        <w:t xml:space="preserve">"Fort Worth"</w:t>
+      </w:r>
+      <w:r>
+        <w:rPr>
+          <w:rStyle w:val="NormalTok"/>
+        </w:rPr>
+        <w:t xml:space="preserve">, </w:t>
+      </w:r>
+      <w:r>
+        <w:rPr>
+          <w:rStyle w:val="StringTok"/>
+        </w:rPr>
+        <w:t xml:space="preserve">"San Antonio"</w:t>
+      </w:r>
+      <w:r>
+        <w:rPr>
+          <w:rStyle w:val="NormalTok"/>
+        </w:rPr>
+        <w:t xml:space="preserve">, </w:t>
+      </w:r>
+      <w:r>
+        <w:rPr>
+          <w:rStyle w:val="StringTok"/>
+        </w:rPr>
+        <w:t xml:space="preserve">"Dallas"</w:t>
+      </w:r>
+      <w:r>
+        <w:rPr>
+          <w:rStyle w:val="NormalTok"/>
+        </w:rPr>
+        <w:t xml:space="preserve">, </w:t>
+      </w:r>
+      <w:r>
+        <w:rPr>
+          <w:rStyle w:val="StringTok"/>
+        </w:rPr>
+        <w:t xml:space="preserve">"Austin"</w:t>
+      </w:r>
+      <w:r>
+        <w:rPr>
+          <w:rStyle w:val="NormalTok"/>
+        </w:rPr>
+        <w:t xml:space="preserve">))</w:t>
+      </w:r>
+      <w:r>
+        <w:br w:type="textWrapping"/>
+      </w:r>
+      <w:r>
+        <w:rPr>
+          <w:rStyle w:val="KeywordTok"/>
+        </w:rPr>
+        <w:t xml:space="preserve">glimpse</w:t>
+      </w:r>
+      <w:r>
+        <w:rPr>
+          <w:rStyle w:val="NormalTok"/>
+        </w:rPr>
+        <w:t xml:space="preserve">(txsamp)</w:t>
       </w:r>
     </w:p>
     <w:p>
       <w:pPr>
+        <w:pStyle w:val="SourceCode"/>
+      </w:pPr>
+      <w:r>
+        <w:rPr>
+          <w:rStyle w:val="VerbatimChar"/>
+        </w:rPr>
+        <w:t xml:space="preserve">## Observations: 935</w:t>
+      </w:r>
+      <w:r>
+        <w:br w:type="textWrapping"/>
+      </w:r>
+      <w:r>
+        <w:rPr>
+          <w:rStyle w:val="VerbatimChar"/>
+        </w:rPr>
+        <w:t xml:space="preserve">## Variables: 9</w:t>
+      </w:r>
+      <w:r>
+        <w:br w:type="textWrapping"/>
+      </w:r>
+      <w:r>
+        <w:rPr>
+          <w:rStyle w:val="VerbatimChar"/>
+        </w:rPr>
+        <w:t xml:space="preserve">## $ city      &lt;chr&gt; "Austin", "Austin", "Austin", "Austin", "Austin", "Aus…</w:t>
+      </w:r>
+      <w:r>
+        <w:br w:type="textWrapping"/>
+      </w:r>
+      <w:r>
+        <w:rPr>
+          <w:rStyle w:val="VerbatimChar"/>
+        </w:rPr>
+        <w:t xml:space="preserve">## $ year      &lt;int&gt; 2000, 2000, 2000, 2000, 2000, 2000, 2000, 2000, 2000, …</w:t>
+      </w:r>
+      <w:r>
+        <w:br w:type="textWrapping"/>
+      </w:r>
+      <w:r>
+        <w:rPr>
+          <w:rStyle w:val="VerbatimChar"/>
+        </w:rPr>
+        <w:t xml:space="preserve">## $ month     &lt;int&gt; 1, 2, 3, 4, 5, 6, 7, 8, 9, 10, 11, 12, 1, 2, 3, 4, 5, …</w:t>
+      </w:r>
+      <w:r>
+        <w:br w:type="textWrapping"/>
+      </w:r>
+      <w:r>
+        <w:rPr>
+          <w:rStyle w:val="VerbatimChar"/>
+        </w:rPr>
+        <w:t xml:space="preserve">## $ sales     &lt;dbl&gt; 1025, 1277, 1603, 1556, 1980, 1885, 1818, 1880, 1498, …</w:t>
+      </w:r>
+      <w:r>
+        <w:br w:type="textWrapping"/>
+      </w:r>
+      <w:r>
+        <w:rPr>
+          <w:rStyle w:val="VerbatimChar"/>
+        </w:rPr>
+        <w:t xml:space="preserve">## $ volume    &lt;dbl&gt; 173053635, 226038438, 298557656, 289197960, 393073774,…</w:t>
+      </w:r>
+      <w:r>
+        <w:br w:type="textWrapping"/>
+      </w:r>
+      <w:r>
+        <w:rPr>
+          <w:rStyle w:val="VerbatimChar"/>
+        </w:rPr>
+        <w:t xml:space="preserve">## $ median    &lt;dbl&gt; 133700, 134000, 136700, 136900, 144700, 148800, 149300…</w:t>
+      </w:r>
+      <w:r>
+        <w:br w:type="textWrapping"/>
+      </w:r>
+      <w:r>
+        <w:rPr>
+          <w:rStyle w:val="VerbatimChar"/>
+        </w:rPr>
+        <w:t xml:space="preserve">## $ listings  &lt;dbl&gt; 3084, 2989, 3042, 3192, 3617, 3799, 3944, 3948, 4058, …</w:t>
+      </w:r>
+      <w:r>
+        <w:br w:type="textWrapping"/>
+      </w:r>
+      <w:r>
+        <w:rPr>
+          <w:rStyle w:val="VerbatimChar"/>
+        </w:rPr>
+        <w:t xml:space="preserve">## $ inventory &lt;dbl&gt; 2.0, 2.0, 2.0, 2.1, 2.3, 2.4, 2.6, 2.6, 2.6, 2.6, 2.7,…</w:t>
+      </w:r>
+      <w:r>
+        <w:br w:type="textWrapping"/>
+      </w:r>
+      <w:r>
+        <w:rPr>
+          <w:rStyle w:val="VerbatimChar"/>
+        </w:rPr>
+        <w:t xml:space="preserve">## $ date      &lt;dbl&gt; 2000.000, 2000.083, 2000.167, 2000.250, 2000.333, 2000…</w:t>
+      </w:r>
+    </w:p>
+    <w:p>
+      <w:pPr>
         <w:pStyle w:val="Heading1"/>
       </w:pPr>
-      <w:bookmarkStart w:id="22" w:name="texas-housing-data"/>
-      <w:r>
-        <w:t xml:space="preserve">Texas housing data</w:t>
+      <w:bookmarkStart w:id="22" w:name="our-data-is-monthly"/>
+      <w:r>
+        <w:t xml:space="preserve">Our data is monthly</w:t>
       </w:r>
       <w:bookmarkEnd w:id="22"/>
     </w:p>
@@ -159,22 +429,7 @@
         <w:pStyle w:val="FirstParagraph"/>
       </w:pPr>
       <w:r>
-        <w:t xml:space="preserve">This data is loaded for you when you install and load the</w:t>
-      </w:r>
-      <w:r>
-        <w:t xml:space="preserve"> </w:t>
-      </w:r>
-      <w:r>
-        <w:rPr>
-          <w:rStyle w:val="VerbatimChar"/>
-        </w:rPr>
-        <w:t xml:space="preserve">ggplot2</w:t>
-      </w:r>
-      <w:r>
-        <w:t xml:space="preserve"> </w:t>
-      </w:r>
-      <w:r>
-        <w:t xml:space="preserve">package.</w:t>
+        <w:t xml:space="preserve">Here is just a sample of rows from one city to show that we have data for each of the 12 months for each year, except for 2015.</w:t>
       </w:r>
     </w:p>
     <w:p>
@@ -185,7 +440,13 @@
         <w:rPr>
           <w:rStyle w:val="NormalTok"/>
         </w:rPr>
-        <w:t xml:space="preserve">txsamp &lt;-</w:t>
+        <w:t xml:space="preserve">txsamp </w:t>
+      </w:r>
+      <w:r>
+        <w:rPr>
+          <w:rStyle w:val="OperatorTok"/>
+        </w:rPr>
+        <w:t xml:space="preserve">%&gt;%</w:t>
       </w:r>
       <w:r>
         <w:rPr>
@@ -194,15 +455,48 @@
         <w:t xml:space="preserve"> </w:t>
       </w:r>
       <w:r>
-        <w:rPr>
-          <w:rStyle w:val="NormalTok"/>
-        </w:rPr>
-        <w:t xml:space="preserve">txhousing </w:t>
+        <w:br w:type="textWrapping"/>
+      </w:r>
+      <w:r>
+        <w:rPr>
+          <w:rStyle w:val="StringTok"/>
+        </w:rPr>
+        <w:t xml:space="preserve">  </w:t>
+      </w:r>
+      <w:r>
+        <w:rPr>
+          <w:rStyle w:val="KeywordTok"/>
+        </w:rPr>
+        <w:t xml:space="preserve">filter</w:t>
+      </w:r>
+      <w:r>
+        <w:rPr>
+          <w:rStyle w:val="NormalTok"/>
+        </w:rPr>
+        <w:t xml:space="preserve">(city </w:t>
       </w:r>
       <w:r>
         <w:rPr>
           <w:rStyle w:val="OperatorTok"/>
         </w:rPr>
+        <w:t xml:space="preserve">==</w:t>
+      </w:r>
+      <w:r>
+        <w:rPr>
+          <w:rStyle w:val="StringTok"/>
+        </w:rPr>
+        <w:t xml:space="preserve"> "Austin"</w:t>
+      </w:r>
+      <w:r>
+        <w:rPr>
+          <w:rStyle w:val="NormalTok"/>
+        </w:rPr>
+        <w:t xml:space="preserve">) </w:t>
+      </w:r>
+      <w:r>
+        <w:rPr>
+          <w:rStyle w:val="OperatorTok"/>
+        </w:rPr>
         <w:t xml:space="preserve">%&gt;%</w:t>
       </w:r>
       <w:r>
@@ -224,112 +518,13 @@
         <w:rPr>
           <w:rStyle w:val="KeywordTok"/>
         </w:rPr>
-        <w:t xml:space="preserve">filter</w:t>
-      </w:r>
-      <w:r>
-        <w:rPr>
-          <w:rStyle w:val="NormalTok"/>
-        </w:rPr>
-        <w:t xml:space="preserve">(city </w:t>
-      </w:r>
-      <w:r>
-        <w:rPr>
-          <w:rStyle w:val="OperatorTok"/>
-        </w:rPr>
-        <w:t xml:space="preserve">%in%</w:t>
-      </w:r>
-      <w:r>
-        <w:rPr>
-          <w:rStyle w:val="StringTok"/>
-        </w:rPr>
-        <w:t xml:space="preserve"> </w:t>
-      </w:r>
-      <w:r>
-        <w:rPr>
-          <w:rStyle w:val="KeywordTok"/>
-        </w:rPr>
-        <w:t xml:space="preserve">c</w:t>
-      </w:r>
-      <w:r>
-        <w:rPr>
-          <w:rStyle w:val="NormalTok"/>
-        </w:rPr>
-        <w:t xml:space="preserve">(</w:t>
-      </w:r>
-      <w:r>
-        <w:rPr>
-          <w:rStyle w:val="StringTok"/>
-        </w:rPr>
-        <w:t xml:space="preserve">"Houston"</w:t>
-      </w:r>
-      <w:r>
-        <w:rPr>
-          <w:rStyle w:val="NormalTok"/>
-        </w:rPr>
-        <w:t xml:space="preserve">, </w:t>
-      </w:r>
-      <w:r>
-        <w:rPr>
-          <w:rStyle w:val="StringTok"/>
-        </w:rPr>
-        <w:t xml:space="preserve">"Fort Worth"</w:t>
-      </w:r>
-      <w:r>
-        <w:rPr>
-          <w:rStyle w:val="NormalTok"/>
-        </w:rPr>
-        <w:t xml:space="preserve">, </w:t>
-      </w:r>
-      <w:r>
-        <w:rPr>
-          <w:rStyle w:val="StringTok"/>
-        </w:rPr>
-        <w:t xml:space="preserve">"San Antonio"</w:t>
-      </w:r>
-      <w:r>
-        <w:rPr>
-          <w:rStyle w:val="NormalTok"/>
-        </w:rPr>
-        <w:t xml:space="preserve">, </w:t>
-      </w:r>
-      <w:r>
-        <w:rPr>
-          <w:rStyle w:val="StringTok"/>
-        </w:rPr>
-        <w:t xml:space="preserve">"Dallas"</w:t>
-      </w:r>
-      <w:r>
-        <w:rPr>
-          <w:rStyle w:val="NormalTok"/>
-        </w:rPr>
-        <w:t xml:space="preserve">, </w:t>
-      </w:r>
-      <w:r>
-        <w:rPr>
-          <w:rStyle w:val="StringTok"/>
-        </w:rPr>
-        <w:t xml:space="preserve">"Austin"</w:t>
-      </w:r>
-      <w:r>
-        <w:rPr>
-          <w:rStyle w:val="NormalTok"/>
-        </w:rPr>
-        <w:t xml:space="preserve">))</w:t>
-      </w:r>
-      <w:r>
-        <w:br w:type="textWrapping"/>
-      </w:r>
-      <w:r>
-        <w:rPr>
-          <w:rStyle w:val="KeywordTok"/>
-        </w:rPr>
-        <w:t xml:space="preserve">glimpse</w:t>
-      </w:r>
-      <w:r>
-        <w:rPr>
-          <w:rStyle w:val="NormalTok"/>
-        </w:rPr>
-        <w:t xml:space="preserve">(txsamp)</w:t>
+        <w:t xml:space="preserve">count</w:t>
+      </w:r>
+      <w:r>
+        <w:rPr>
+          <w:rStyle w:val="NormalTok"/>
+        </w:rPr>
+        <w:t xml:space="preserve">(year)</w:t>
       </w:r>
     </w:p>
     <w:p>
@@ -340,7 +535,7 @@
         <w:rPr>
           <w:rStyle w:val="VerbatimChar"/>
         </w:rPr>
-        <w:t xml:space="preserve">## Observations: 935</w:t>
+        <w:t xml:space="preserve">## # A tibble: 16 x 2</w:t>
       </w:r>
       <w:r>
         <w:br w:type="textWrapping"/>
@@ -349,7 +544,7 @@
         <w:rPr>
           <w:rStyle w:val="VerbatimChar"/>
         </w:rPr>
-        <w:t xml:space="preserve">## Variables: 9</w:t>
+        <w:t xml:space="preserve">##     year     n</w:t>
       </w:r>
       <w:r>
         <w:br w:type="textWrapping"/>
@@ -358,7 +553,7 @@
         <w:rPr>
           <w:rStyle w:val="VerbatimChar"/>
         </w:rPr>
-        <w:t xml:space="preserve">## $ city      &lt;chr&gt; "Austin", "Austin", "Austin", "Austin", "Austin", "Aus…</w:t>
+        <w:t xml:space="preserve">##    &lt;int&gt; &lt;int&gt;</w:t>
       </w:r>
       <w:r>
         <w:br w:type="textWrapping"/>
@@ -367,7 +562,7 @@
         <w:rPr>
           <w:rStyle w:val="VerbatimChar"/>
         </w:rPr>
-        <w:t xml:space="preserve">## $ year      &lt;int&gt; 2000, 2000, 2000, 2000, 2000, 2000, 2000, 2000, 2000, …</w:t>
+        <w:t xml:space="preserve">##  1  2000    12</w:t>
       </w:r>
       <w:r>
         <w:br w:type="textWrapping"/>
@@ -376,7 +571,7 @@
         <w:rPr>
           <w:rStyle w:val="VerbatimChar"/>
         </w:rPr>
-        <w:t xml:space="preserve">## $ month     &lt;int&gt; 1, 2, 3, 4, 5, 6, 7, 8, 9, 10, 11, 12, 1, 2, 3, 4, 5, …</w:t>
+        <w:t xml:space="preserve">##  2  2001    12</w:t>
       </w:r>
       <w:r>
         <w:br w:type="textWrapping"/>
@@ -385,7 +580,7 @@
         <w:rPr>
           <w:rStyle w:val="VerbatimChar"/>
         </w:rPr>
-        <w:t xml:space="preserve">## $ sales     &lt;dbl&gt; 1025, 1277, 1603, 1556, 1980, 1885, 1818, 1880, 1498, …</w:t>
+        <w:t xml:space="preserve">##  3  2002    12</w:t>
       </w:r>
       <w:r>
         <w:br w:type="textWrapping"/>
@@ -394,7 +589,7 @@
         <w:rPr>
           <w:rStyle w:val="VerbatimChar"/>
         </w:rPr>
-        <w:t xml:space="preserve">## $ volume    &lt;dbl&gt; 173053635, 226038438, 298557656, 289197960, 393073774,…</w:t>
+        <w:t xml:space="preserve">##  4  2003    12</w:t>
       </w:r>
       <w:r>
         <w:br w:type="textWrapping"/>
@@ -403,7 +598,7 @@
         <w:rPr>
           <w:rStyle w:val="VerbatimChar"/>
         </w:rPr>
-        <w:t xml:space="preserve">## $ median    &lt;dbl&gt; 133700, 134000, 136700, 136900, 144700, 148800, 149300…</w:t>
+        <w:t xml:space="preserve">##  5  2004    12</w:t>
       </w:r>
       <w:r>
         <w:br w:type="textWrapping"/>
@@ -412,7 +607,7 @@
         <w:rPr>
           <w:rStyle w:val="VerbatimChar"/>
         </w:rPr>
-        <w:t xml:space="preserve">## $ listings  &lt;dbl&gt; 3084, 2989, 3042, 3192, 3617, 3799, 3944, 3948, 4058, …</w:t>
+        <w:t xml:space="preserve">##  6  2005    12</w:t>
       </w:r>
       <w:r>
         <w:br w:type="textWrapping"/>
@@ -421,7 +616,7 @@
         <w:rPr>
           <w:rStyle w:val="VerbatimChar"/>
         </w:rPr>
-        <w:t xml:space="preserve">## $ inventory &lt;dbl&gt; 2.0, 2.0, 2.0, 2.1, 2.3, 2.4, 2.6, 2.6, 2.6, 2.6, 2.7,…</w:t>
+        <w:t xml:space="preserve">##  7  2006    12</w:t>
       </w:r>
       <w:r>
         <w:br w:type="textWrapping"/>
@@ -430,304 +625,90 @@
         <w:rPr>
           <w:rStyle w:val="VerbatimChar"/>
         </w:rPr>
-        <w:t xml:space="preserve">## $ date      &lt;dbl&gt; 2000.000, 2000.083, 2000.167, 2000.250, 2000.333, 2000…</w:t>
+        <w:t xml:space="preserve">##  8  2007    12</w:t>
+      </w:r>
+      <w:r>
+        <w:br w:type="textWrapping"/>
+      </w:r>
+      <w:r>
+        <w:rPr>
+          <w:rStyle w:val="VerbatimChar"/>
+        </w:rPr>
+        <w:t xml:space="preserve">##  9  2008    12</w:t>
+      </w:r>
+      <w:r>
+        <w:br w:type="textWrapping"/>
+      </w:r>
+      <w:r>
+        <w:rPr>
+          <w:rStyle w:val="VerbatimChar"/>
+        </w:rPr>
+        <w:t xml:space="preserve">## 10  2009    12</w:t>
+      </w:r>
+      <w:r>
+        <w:br w:type="textWrapping"/>
+      </w:r>
+      <w:r>
+        <w:rPr>
+          <w:rStyle w:val="VerbatimChar"/>
+        </w:rPr>
+        <w:t xml:space="preserve">## 11  2010    12</w:t>
+      </w:r>
+      <w:r>
+        <w:br w:type="textWrapping"/>
+      </w:r>
+      <w:r>
+        <w:rPr>
+          <w:rStyle w:val="VerbatimChar"/>
+        </w:rPr>
+        <w:t xml:space="preserve">## 12  2011    12</w:t>
+      </w:r>
+      <w:r>
+        <w:br w:type="textWrapping"/>
+      </w:r>
+      <w:r>
+        <w:rPr>
+          <w:rStyle w:val="VerbatimChar"/>
+        </w:rPr>
+        <w:t xml:space="preserve">## 13  2012    12</w:t>
+      </w:r>
+      <w:r>
+        <w:br w:type="textWrapping"/>
+      </w:r>
+      <w:r>
+        <w:rPr>
+          <w:rStyle w:val="VerbatimChar"/>
+        </w:rPr>
+        <w:t xml:space="preserve">## 14  2013    12</w:t>
+      </w:r>
+      <w:r>
+        <w:br w:type="textWrapping"/>
+      </w:r>
+      <w:r>
+        <w:rPr>
+          <w:rStyle w:val="VerbatimChar"/>
+        </w:rPr>
+        <w:t xml:space="preserve">## 15  2014    12</w:t>
+      </w:r>
+      <w:r>
+        <w:br w:type="textWrapping"/>
+      </w:r>
+      <w:r>
+        <w:rPr>
+          <w:rStyle w:val="VerbatimChar"/>
+        </w:rPr>
+        <w:t xml:space="preserve">## 16  2015     7</w:t>
       </w:r>
     </w:p>
     <w:p>
       <w:pPr>
         <w:pStyle w:val="Heading1"/>
       </w:pPr>
-      <w:bookmarkStart w:id="23" w:name="our-data-is-monthly"/>
-      <w:r>
-        <w:t xml:space="preserve">Our data is monthly</w:t>
+      <w:bookmarkStart w:id="23" w:name="austin-is-expensive"/>
+      <w:r>
+        <w:t xml:space="preserve">Austin is expensive</w:t>
       </w:r>
       <w:bookmarkEnd w:id="23"/>
-    </w:p>
-    <w:p>
-      <w:pPr>
-        <w:pStyle w:val="FirstParagraph"/>
-      </w:pPr>
-      <w:r>
-        <w:t xml:space="preserve">Here is just a sample of rows from one city to show that we have data for each of the 12 months for each year, except for 2015.</w:t>
-      </w:r>
-    </w:p>
-    <w:p>
-      <w:pPr>
-        <w:pStyle w:val="SourceCode"/>
-      </w:pPr>
-      <w:r>
-        <w:rPr>
-          <w:rStyle w:val="NormalTok"/>
-        </w:rPr>
-        <w:t xml:space="preserve">txsamp </w:t>
-      </w:r>
-      <w:r>
-        <w:rPr>
-          <w:rStyle w:val="OperatorTok"/>
-        </w:rPr>
-        <w:t xml:space="preserve">%&gt;%</w:t>
-      </w:r>
-      <w:r>
-        <w:rPr>
-          <w:rStyle w:val="StringTok"/>
-        </w:rPr>
-        <w:t xml:space="preserve"> </w:t>
-      </w:r>
-      <w:r>
-        <w:br w:type="textWrapping"/>
-      </w:r>
-      <w:r>
-        <w:rPr>
-          <w:rStyle w:val="StringTok"/>
-        </w:rPr>
-        <w:t xml:space="preserve">  </w:t>
-      </w:r>
-      <w:r>
-        <w:rPr>
-          <w:rStyle w:val="KeywordTok"/>
-        </w:rPr>
-        <w:t xml:space="preserve">filter</w:t>
-      </w:r>
-      <w:r>
-        <w:rPr>
-          <w:rStyle w:val="NormalTok"/>
-        </w:rPr>
-        <w:t xml:space="preserve">(city </w:t>
-      </w:r>
-      <w:r>
-        <w:rPr>
-          <w:rStyle w:val="OperatorTok"/>
-        </w:rPr>
-        <w:t xml:space="preserve">==</w:t>
-      </w:r>
-      <w:r>
-        <w:rPr>
-          <w:rStyle w:val="StringTok"/>
-        </w:rPr>
-        <w:t xml:space="preserve"> "Austin"</w:t>
-      </w:r>
-      <w:r>
-        <w:rPr>
-          <w:rStyle w:val="NormalTok"/>
-        </w:rPr>
-        <w:t xml:space="preserve">) </w:t>
-      </w:r>
-      <w:r>
-        <w:rPr>
-          <w:rStyle w:val="OperatorTok"/>
-        </w:rPr>
-        <w:t xml:space="preserve">%&gt;%</w:t>
-      </w:r>
-      <w:r>
-        <w:rPr>
-          <w:rStyle w:val="StringTok"/>
-        </w:rPr>
-        <w:t xml:space="preserve"> </w:t>
-      </w:r>
-      <w:r>
-        <w:br w:type="textWrapping"/>
-      </w:r>
-      <w:r>
-        <w:rPr>
-          <w:rStyle w:val="StringTok"/>
-        </w:rPr>
-        <w:t xml:space="preserve">  </w:t>
-      </w:r>
-      <w:r>
-        <w:rPr>
-          <w:rStyle w:val="KeywordTok"/>
-        </w:rPr>
-        <w:t xml:space="preserve">count</w:t>
-      </w:r>
-      <w:r>
-        <w:rPr>
-          <w:rStyle w:val="NormalTok"/>
-        </w:rPr>
-        <w:t xml:space="preserve">(year)</w:t>
-      </w:r>
-    </w:p>
-    <w:p>
-      <w:pPr>
-        <w:pStyle w:val="SourceCode"/>
-      </w:pPr>
-      <w:r>
-        <w:rPr>
-          <w:rStyle w:val="VerbatimChar"/>
-        </w:rPr>
-        <w:t xml:space="preserve">## # A tibble: 16 x 2</w:t>
-      </w:r>
-      <w:r>
-        <w:br w:type="textWrapping"/>
-      </w:r>
-      <w:r>
-        <w:rPr>
-          <w:rStyle w:val="VerbatimChar"/>
-        </w:rPr>
-        <w:t xml:space="preserve">##     year     n</w:t>
-      </w:r>
-      <w:r>
-        <w:br w:type="textWrapping"/>
-      </w:r>
-      <w:r>
-        <w:rPr>
-          <w:rStyle w:val="VerbatimChar"/>
-        </w:rPr>
-        <w:t xml:space="preserve">##    &lt;int&gt; &lt;int&gt;</w:t>
-      </w:r>
-      <w:r>
-        <w:br w:type="textWrapping"/>
-      </w:r>
-      <w:r>
-        <w:rPr>
-          <w:rStyle w:val="VerbatimChar"/>
-        </w:rPr>
-        <w:t xml:space="preserve">##  1  2000    12</w:t>
-      </w:r>
-      <w:r>
-        <w:br w:type="textWrapping"/>
-      </w:r>
-      <w:r>
-        <w:rPr>
-          <w:rStyle w:val="VerbatimChar"/>
-        </w:rPr>
-        <w:t xml:space="preserve">##  2  2001    12</w:t>
-      </w:r>
-      <w:r>
-        <w:br w:type="textWrapping"/>
-      </w:r>
-      <w:r>
-        <w:rPr>
-          <w:rStyle w:val="VerbatimChar"/>
-        </w:rPr>
-        <w:t xml:space="preserve">##  3  2002    12</w:t>
-      </w:r>
-      <w:r>
-        <w:br w:type="textWrapping"/>
-      </w:r>
-      <w:r>
-        <w:rPr>
-          <w:rStyle w:val="VerbatimChar"/>
-        </w:rPr>
-        <w:t xml:space="preserve">##  4  2003    12</w:t>
-      </w:r>
-      <w:r>
-        <w:br w:type="textWrapping"/>
-      </w:r>
-      <w:r>
-        <w:rPr>
-          <w:rStyle w:val="VerbatimChar"/>
-        </w:rPr>
-        <w:t xml:space="preserve">##  5  2004    12</w:t>
-      </w:r>
-      <w:r>
-        <w:br w:type="textWrapping"/>
-      </w:r>
-      <w:r>
-        <w:rPr>
-          <w:rStyle w:val="VerbatimChar"/>
-        </w:rPr>
-        <w:t xml:space="preserve">##  6  2005    12</w:t>
-      </w:r>
-      <w:r>
-        <w:br w:type="textWrapping"/>
-      </w:r>
-      <w:r>
-        <w:rPr>
-          <w:rStyle w:val="VerbatimChar"/>
-        </w:rPr>
-        <w:t xml:space="preserve">##  7  2006    12</w:t>
-      </w:r>
-      <w:r>
-        <w:br w:type="textWrapping"/>
-      </w:r>
-      <w:r>
-        <w:rPr>
-          <w:rStyle w:val="VerbatimChar"/>
-        </w:rPr>
-        <w:t xml:space="preserve">##  8  2007    12</w:t>
-      </w:r>
-      <w:r>
-        <w:br w:type="textWrapping"/>
-      </w:r>
-      <w:r>
-        <w:rPr>
-          <w:rStyle w:val="VerbatimChar"/>
-        </w:rPr>
-        <w:t xml:space="preserve">##  9  2008    12</w:t>
-      </w:r>
-      <w:r>
-        <w:br w:type="textWrapping"/>
-      </w:r>
-      <w:r>
-        <w:rPr>
-          <w:rStyle w:val="VerbatimChar"/>
-        </w:rPr>
-        <w:t xml:space="preserve">## 10  2009    12</w:t>
-      </w:r>
-      <w:r>
-        <w:br w:type="textWrapping"/>
-      </w:r>
-      <w:r>
-        <w:rPr>
-          <w:rStyle w:val="VerbatimChar"/>
-        </w:rPr>
-        <w:t xml:space="preserve">## 11  2010    12</w:t>
-      </w:r>
-      <w:r>
-        <w:br w:type="textWrapping"/>
-      </w:r>
-      <w:r>
-        <w:rPr>
-          <w:rStyle w:val="VerbatimChar"/>
-        </w:rPr>
-        <w:t xml:space="preserve">## 12  2011    12</w:t>
-      </w:r>
-      <w:r>
-        <w:br w:type="textWrapping"/>
-      </w:r>
-      <w:r>
-        <w:rPr>
-          <w:rStyle w:val="VerbatimChar"/>
-        </w:rPr>
-        <w:t xml:space="preserve">## 13  2012    12</w:t>
-      </w:r>
-      <w:r>
-        <w:br w:type="textWrapping"/>
-      </w:r>
-      <w:r>
-        <w:rPr>
-          <w:rStyle w:val="VerbatimChar"/>
-        </w:rPr>
-        <w:t xml:space="preserve">## 14  2013    12</w:t>
-      </w:r>
-      <w:r>
-        <w:br w:type="textWrapping"/>
-      </w:r>
-      <w:r>
-        <w:rPr>
-          <w:rStyle w:val="VerbatimChar"/>
-        </w:rPr>
-        <w:t xml:space="preserve">## 15  2014    12</w:t>
-      </w:r>
-      <w:r>
-        <w:br w:type="textWrapping"/>
-      </w:r>
-      <w:r>
-        <w:rPr>
-          <w:rStyle w:val="VerbatimChar"/>
-        </w:rPr>
-        <w:t xml:space="preserve">## 16  2015     7</w:t>
-      </w:r>
-    </w:p>
-    <w:p>
-      <w:pPr>
-        <w:pStyle w:val="Heading1"/>
-      </w:pPr>
-      <w:bookmarkStart w:id="24" w:name="austin-is-expensive"/>
-      <w:r>
-        <w:t xml:space="preserve">Austin is expensive</w:t>
-      </w:r>
-      <w:bookmarkEnd w:id="24"/>
     </w:p>
     <w:p>
       <w:pPr>
@@ -946,7 +927,7 @@
                     </pic:cNvPicPr>
                   </pic:nvPicPr>
                   <pic:blipFill>
-                    <a:blip r:embed="rId25"/>
+                    <a:blip r:embed="rId24"/>
                     <a:stretch>
                       <a:fillRect/>
                     </a:stretch>
@@ -977,11 +958,11 @@
       <w:pPr>
         <w:pStyle w:val="Heading1"/>
       </w:pPr>
-      <w:bookmarkStart w:id="26" w:name="austin-prices-on-the-rise"/>
+      <w:bookmarkStart w:id="25" w:name="austin-prices-on-the-rise"/>
       <w:r>
         <w:t xml:space="preserve">Austin prices on the rise</w:t>
       </w:r>
-      <w:bookmarkEnd w:id="26"/>
+      <w:bookmarkEnd w:id="25"/>
     </w:p>
     <w:p>
       <w:pPr>
@@ -1242,7 +1223,7 @@
                     </pic:cNvPicPr>
                   </pic:nvPicPr>
                   <pic:blipFill>
-                    <a:blip r:embed="rId27"/>
+                    <a:blip r:embed="rId26"/>
                     <a:stretch>
                       <a:fillRect/>
                     </a:stretch>
@@ -1273,11 +1254,11 @@
       <w:pPr>
         <w:pStyle w:val="Heading1"/>
       </w:pPr>
-      <w:bookmarkStart w:id="28" w:name="fort-worth-has-more-affordable-housing"/>
+      <w:bookmarkStart w:id="27" w:name="fort-worth-has-more-affordable-housing"/>
       <w:r>
         <w:t xml:space="preserve">Fort Worth has more affordable housing</w:t>
       </w:r>
-      <w:bookmarkEnd w:id="28"/>
+      <w:bookmarkEnd w:id="27"/>
     </w:p>
     <w:p>
       <w:pPr>
@@ -1562,7 +1543,7 @@
                     </pic:cNvPicPr>
                   </pic:nvPicPr>
                   <pic:blipFill>
-                    <a:blip r:embed="rId29"/>
+                    <a:blip r:embed="rId28"/>
                     <a:stretch>
                       <a:fillRect/>
                     </a:stretch>
@@ -1593,11 +1574,11 @@
       <w:pPr>
         <w:pStyle w:val="Heading1"/>
       </w:pPr>
-      <w:bookmarkStart w:id="30" w:name="the-current-pace-of-sales-is-fast"/>
+      <w:bookmarkStart w:id="29" w:name="the-current-pace-of-sales-is-fast"/>
       <w:r>
         <w:t xml:space="preserve">The current pace of sales is fast</w:t>
       </w:r>
-      <w:bookmarkEnd w:id="30"/>
+      <w:bookmarkEnd w:id="29"/>
     </w:p>
     <w:p>
       <w:pPr>
@@ -1872,7 +1853,7 @@
                     </pic:cNvPicPr>
                   </pic:nvPicPr>
                   <pic:blipFill>
-                    <a:blip r:embed="rId31"/>
+                    <a:blip r:embed="rId30"/>
                     <a:stretch>
                       <a:fillRect/>
                     </a:stretch>
@@ -1899,6 +1880,62 @@
         </w:drawing>
       </w:r>
     </w:p>
+    <w:p>
+      <w:pPr>
+        <w:pStyle w:val="Heading1"/>
+      </w:pPr>
+      <w:bookmarkStart w:id="31" w:name="thanks-to"/>
+      <w:r>
+        <w:t xml:space="preserve">Thanks to…</w:t>
+      </w:r>
+      <w:bookmarkEnd w:id="31"/>
+    </w:p>
+    <w:p>
+      <w:pPr>
+        <w:pStyle w:val="Compact"/>
+        <w:numPr>
+          <w:numId w:val="1001"/>
+          <w:ilvl w:val="0"/>
+        </w:numPr>
+      </w:pPr>
+      <w:r>
+        <w:t xml:space="preserve">Jennifer Thompson:</w:t>
+      </w:r>
+      <w:r>
+        <w:t xml:space="preserve"> </w:t>
+      </w:r>
+      <w:hyperlink r:id="rId32">
+        <w:r>
+          <w:rPr>
+            <w:rStyle w:val="Hyperlink"/>
+          </w:rPr>
+          <w:t xml:space="preserve">https://github.com/jenniferthompson/ParamRmdExample</w:t>
+        </w:r>
+      </w:hyperlink>
+    </w:p>
+    <w:p>
+      <w:pPr>
+        <w:pStyle w:val="Compact"/>
+        <w:numPr>
+          <w:numId w:val="1001"/>
+          <w:ilvl w:val="0"/>
+        </w:numPr>
+      </w:pPr>
+      <w:r>
+        <w:t xml:space="preserve">Garrett Grolemund:</w:t>
+      </w:r>
+      <w:r>
+        <w:t xml:space="preserve"> </w:t>
+      </w:r>
+      <w:hyperlink r:id="rId33">
+        <w:r>
+          <w:rPr>
+            <w:rStyle w:val="Hyperlink"/>
+          </w:rPr>
+          <w:t xml:space="preserve">https://rmarkdown.rstudio.com/lesson-6.html</w:t>
+        </w:r>
+      </w:hyperlink>
+    </w:p>
     <w:sectPr/>
   </w:body>
 </w:document>
@@ -2135,11 +2172,117 @@
       </w:pPr>
     </w:lvl>
   </w:abstractNum>
+  <w:abstractNum w:abstractNumId="991">
+    <w:nsid w:val="ea454b4c"/>
+    <w:multiLevelType w:val="multilevel"/>
+    <w:lvl w:ilvl="0">
+      <w:numFmt w:val="bullet"/>
+      <w:lvlText w:val="•"/>
+      <w:lvlJc w:val="left"/>
+      <w:pPr>
+        <w:tabs>
+          <w:tab w:val="num" w:pos="0"/>
+        </w:tabs>
+        <w:ind w:left="480" w:hanging="480"/>
+      </w:pPr>
+    </w:lvl>
+    <w:lvl w:ilvl="1">
+      <w:numFmt w:val="bullet"/>
+      <w:lvlText w:val="–"/>
+      <w:lvlJc w:val="left"/>
+      <w:pPr>
+        <w:tabs>
+          <w:tab w:val="num" w:pos="720"/>
+        </w:tabs>
+        <w:ind w:left="1200" w:hanging="480"/>
+      </w:pPr>
+    </w:lvl>
+    <w:lvl w:ilvl="2">
+      <w:numFmt w:val="bullet"/>
+      <w:lvlText w:val="•"/>
+      <w:lvlJc w:val="left"/>
+      <w:pPr>
+        <w:tabs>
+          <w:tab w:val="num" w:pos="1440"/>
+        </w:tabs>
+        <w:ind w:left="1920" w:hanging="480"/>
+      </w:pPr>
+    </w:lvl>
+    <w:lvl w:ilvl="3">
+      <w:numFmt w:val="bullet"/>
+      <w:lvlText w:val="–"/>
+      <w:lvlJc w:val="left"/>
+      <w:pPr>
+        <w:tabs>
+          <w:tab w:val="num" w:pos="2160"/>
+        </w:tabs>
+        <w:ind w:left="2640" w:hanging="480"/>
+      </w:pPr>
+    </w:lvl>
+    <w:lvl w:ilvl="4">
+      <w:numFmt w:val="bullet"/>
+      <w:lvlText w:val="•"/>
+      <w:lvlJc w:val="left"/>
+      <w:pPr>
+        <w:tabs>
+          <w:tab w:val="num" w:pos="2880"/>
+        </w:tabs>
+        <w:ind w:left="3360" w:hanging="480"/>
+      </w:pPr>
+    </w:lvl>
+    <w:lvl w:ilvl="5">
+      <w:numFmt w:val="bullet"/>
+      <w:lvlText w:val="–"/>
+      <w:lvlJc w:val="left"/>
+      <w:pPr>
+        <w:tabs>
+          <w:tab w:val="num" w:pos="3600"/>
+        </w:tabs>
+        <w:ind w:left="4080" w:hanging="480"/>
+      </w:pPr>
+    </w:lvl>
+    <w:lvl w:ilvl="6">
+      <w:numFmt w:val="bullet"/>
+      <w:lvlText w:val="•"/>
+      <w:lvlJc w:val="left"/>
+      <w:pPr>
+        <w:tabs>
+          <w:tab w:val="num" w:pos="4320"/>
+        </w:tabs>
+        <w:ind w:left="4800" w:hanging="480"/>
+      </w:pPr>
+    </w:lvl>
+    <w:lvl w:ilvl="7">
+      <w:numFmt w:val="bullet"/>
+      <w:lvlText w:val="–"/>
+      <w:lvlJc w:val="left"/>
+      <w:pPr>
+        <w:tabs>
+          <w:tab w:val="num" w:pos="5040"/>
+        </w:tabs>
+        <w:ind w:left="5520" w:hanging="480"/>
+      </w:pPr>
+    </w:lvl>
+    <w:lvl w:ilvl="8">
+      <w:numFmt w:val="bullet"/>
+      <w:lvlText w:val="•"/>
+      <w:lvlJc w:val="left"/>
+      <w:pPr>
+        <w:tabs>
+          <w:tab w:val="num" w:pos="5760"/>
+        </w:tabs>
+        <w:ind w:left="6240" w:hanging="480"/>
+      </w:pPr>
+    </w:lvl>
+  </w:abstractNum>
   <w:num w:numId="1000">
     <w:abstractNumId w:val="990"/>
   </w:num>
   <w:num w:numId="1000">
     <w:abstractNumId w:val="990"/>
+  </w:num>
+  <w:num w:numId="1001">
+    <w:abstractNumId w:val="991"/>
   </w:num>
 </w:numbering>
 </file>

</xml_diff>